<commit_message>
Updates on endpont provider + ORM operations
</commit_message>
<xml_diff>
--- a/modules/document-generator/src/main/resources/templates/invoice.docx
+++ b/modules/document-generator/src/main/resources/templates/invoice.docx
@@ -4,15 +4,16 @@
   <w:body>
     <w:tbl>
       <w:tblPr>
-        <w:tblW w:w="10469" w:type="dxa"/>
+        <w:tblW w:w="10644" w:type="dxa"/>
         <w:jc w:val="center"/>
         <w:tblLook w:val="0600" w:firstRow="0" w:lastRow="0" w:firstColumn="0" w:lastColumn="0" w:noHBand="1" w:noVBand="1"/>
-        <w:tblDescription w:val="Layout table to enter Logo, Invoice number, Date, Expiration Date, Company Name, Address, Phone and Fax numbers, and Email address, and Invoice to Address and contact details"/>
       </w:tblPr>
       <w:tblGrid>
-        <w:gridCol w:w="3539"/>
-        <w:gridCol w:w="3391"/>
-        <w:gridCol w:w="3539"/>
+        <w:gridCol w:w="5040"/>
+        <w:gridCol w:w="1170"/>
+        <w:gridCol w:w="204"/>
+        <w:gridCol w:w="4026"/>
+        <w:gridCol w:w="204"/>
       </w:tblGrid>
       <w:tr>
         <w:trPr>
@@ -35,12 +36,13 @@
           <w:sdtContent>
             <w:tc>
               <w:tcPr>
-                <w:tcW w:w="3539" w:type="dxa"/>
+                <w:tcW w:w="5040" w:type="dxa"/>
                 <w:hideMark/>
               </w:tcPr>
               <w:p>
                 <w:pPr>
                   <w:pStyle w:val="Title"/>
+                  <w:ind w:left="-18"/>
                 </w:pPr>
                 <w:r>
                   <w:t>INVOICe</w:t>
@@ -51,7 +53,8 @@
         </w:sdt>
         <w:tc>
           <w:tcPr>
-            <w:tcW w:w="3391" w:type="dxa"/>
+            <w:tcW w:w="1374" w:type="dxa"/>
+            <w:gridSpan w:val="2"/>
           </w:tcPr>
           <w:p>
             <w:pPr>
@@ -61,7 +64,8 @@
         </w:tc>
         <w:tc>
           <w:tcPr>
-            <w:tcW w:w="3539" w:type="dxa"/>
+            <w:tcW w:w="4230" w:type="dxa"/>
+            <w:gridSpan w:val="2"/>
             <w:hideMark/>
           </w:tcPr>
           <w:p>
@@ -93,7 +97,7 @@
                                 <a14:useLocalDpi xmlns:a14="http://schemas.microsoft.com/office/drawing/2010/main" val="0"/>
                               </a:ext>
                               <a:ext uri="{96DAC541-7B7A-43D3-8B79-37D633B846F1}">
-                                <asvg:svgBlip xmlns:asvg="http://schemas.microsoft.com/office/drawing/2016/SVG/main" xmlns:w16se="http://schemas.microsoft.com/office/word/2015/wordml/symex" xmlns:w16cid="http://schemas.microsoft.com/office/word/2016/wordml/cid" xmlns:w="http://schemas.openxmlformats.org/wordprocessingml/2006/main" xmlns:w10="urn:schemas-microsoft-com:office:word" xmlns:v="urn:schemas-microsoft-com:vml" xmlns:o="urn:schemas-microsoft-com:office:office" xmlns:am3d="http://schemas.microsoft.com/office/drawing/2017/model3d" xmlns:aink="http://schemas.microsoft.com/office/drawing/2016/ink" xmlns:cx8="http://schemas.microsoft.com/office/drawing/2016/5/14/chartex" xmlns:cx7="http://schemas.microsoft.com/office/drawing/2016/5/13/chartex" xmlns:cx6="http://schemas.microsoft.com/office/drawing/2016/5/12/chartex" xmlns:cx5="http://schemas.microsoft.com/office/drawing/2016/5/11/chartex" xmlns:cx4="http://schemas.microsoft.com/office/drawing/2016/5/10/chartex" xmlns:cx3="http://schemas.microsoft.com/office/drawing/2016/5/9/chartex" xmlns:cx2="http://schemas.microsoft.com/office/drawing/2015/10/21/chartex" xmlns:cx1="http://schemas.microsoft.com/office/drawing/2015/9/8/chartex" xmlns:cx="http://schemas.microsoft.com/office/drawing/2014/chartex" xmlns="" r:embed="rId11"/>
+                                <asvg:svgBlip xmlns="" xmlns:cx="http://schemas.microsoft.com/office/drawing/2014/chartex" xmlns:cx1="http://schemas.microsoft.com/office/drawing/2015/9/8/chartex" xmlns:cx2="http://schemas.microsoft.com/office/drawing/2015/10/21/chartex" xmlns:cx3="http://schemas.microsoft.com/office/drawing/2016/5/9/chartex" xmlns:cx4="http://schemas.microsoft.com/office/drawing/2016/5/10/chartex" xmlns:cx5="http://schemas.microsoft.com/office/drawing/2016/5/11/chartex" xmlns:cx6="http://schemas.microsoft.com/office/drawing/2016/5/12/chartex" xmlns:cx7="http://schemas.microsoft.com/office/drawing/2016/5/13/chartex" xmlns:cx8="http://schemas.microsoft.com/office/drawing/2016/5/14/chartex" xmlns:aink="http://schemas.microsoft.com/office/drawing/2016/ink" xmlns:am3d="http://schemas.microsoft.com/office/drawing/2017/model3d" xmlns:o="urn:schemas-microsoft-com:office:office" xmlns:v="urn:schemas-microsoft-com:vml" xmlns:w10="urn:schemas-microsoft-com:office:word" xmlns:w="http://schemas.openxmlformats.org/wordprocessingml/2006/main" xmlns:w16cid="http://schemas.microsoft.com/office/word/2016/wordml/cid" xmlns:w16se="http://schemas.microsoft.com/office/word/2015/wordml/symex" xmlns:asvg="http://schemas.microsoft.com/office/drawing/2016/SVG/main" r:embed="rId11"/>
                               </a:ext>
                             </a:extLst>
                           </a:blip>
@@ -119,19 +123,103 @@
           </w:p>
         </w:tc>
       </w:tr>
-      <w:bookmarkStart w:id="0" w:name="_GoBack"/>
       <w:tr>
         <w:trPr>
-          <w:trHeight w:val="1364"/>
+          <w:trHeight w:val="1170"/>
           <w:jc w:val="center"/>
         </w:trPr>
         <w:tc>
           <w:tcPr>
-            <w:tcW w:w="3539" w:type="dxa"/>
+            <w:tcW w:w="6414" w:type="dxa"/>
+            <w:gridSpan w:val="3"/>
+          </w:tcPr>
+          <w:p>
+            <w:pPr>
+              <w:ind w:left="342"/>
+              <w:rPr>
+                <w:rFonts w:asciiTheme="majorHAnsi" w:hAnsiTheme="majorHAnsi"/>
+                <w:color w:val="000000" w:themeColor="text1"/>
+                <w:sz w:val="32"/>
+                <w:szCs w:val="32"/>
+              </w:rPr>
+            </w:pPr>
+            <w:sdt>
+              <w:sdtPr>
+                <w:rPr>
+                  <w:rFonts w:asciiTheme="majorHAnsi" w:hAnsiTheme="majorHAnsi"/>
+                  <w:color w:val="000000" w:themeColor="text1"/>
+                  <w:sz w:val="32"/>
+                  <w:szCs w:val="32"/>
+                </w:rPr>
+                <w:alias w:val="Invoice number:"/>
+                <w:tag w:val="Invoice number:"/>
+                <w:id w:val="453919090"/>
+                <w:placeholder>
+                  <w:docPart w:val="004C5A1E621845909D98133AE67F32BF"/>
+                </w:placeholder>
+                <w:temporary/>
+                <w:showingPlcHdr/>
+                <w15:appearance w15:val="hidden"/>
+              </w:sdtPr>
+              <w:sdtContent>
+                <w:r>
+                  <w:rPr>
+                    <w:rFonts w:asciiTheme="majorHAnsi" w:hAnsiTheme="majorHAnsi"/>
+                    <w:color w:val="000000" w:themeColor="text1"/>
+                    <w:sz w:val="32"/>
+                    <w:szCs w:val="32"/>
+                  </w:rPr>
+                  <w:t>INVOICE NO</w:t>
+                </w:r>
+              </w:sdtContent>
+            </w:sdt>
+          </w:p>
+          <w:p>
+            <w:pPr>
+              <w:ind w:left="342"/>
+            </w:pPr>
+            <w:r>
+              <w:rPr>
+                <w:rFonts w:ascii="Arial" w:hAnsi="Arial" w:cs="Arial"/>
+                <w:color w:val="000000" w:themeColor="text1"/>
+                <w:sz w:val="28"/>
+                <w:szCs w:val="32"/>
+              </w:rPr>
+              <w:t>${id}</w:t>
+            </w:r>
+          </w:p>
+        </w:tc>
+        <w:tc>
+          <w:tcPr>
+            <w:tcW w:w="4230" w:type="dxa"/>
+            <w:gridSpan w:val="2"/>
+          </w:tcPr>
+          <w:p>
+            <w:pPr>
+              <w:jc w:val="right"/>
+              <w:rPr>
+                <w:noProof/>
+                <w:lang w:eastAsia="en-US"/>
+              </w:rPr>
+            </w:pPr>
+          </w:p>
+        </w:tc>
+      </w:tr>
+      <w:tr>
+        <w:trPr>
+          <w:gridAfter w:val="1"/>
+          <w:wAfter w:w="204" w:type="dxa"/>
+          <w:trHeight w:val="1359"/>
+          <w:jc w:val="center"/>
+        </w:trPr>
+        <w:tc>
+          <w:tcPr>
+            <w:tcW w:w="5040" w:type="dxa"/>
             <w:hideMark/>
           </w:tcPr>
           <w:p>
             <w:pPr>
+              <w:ind w:left="342"/>
               <w:rPr>
                 <w:rFonts w:asciiTheme="majorHAnsi" w:hAnsiTheme="majorHAnsi"/>
                 <w:color w:val="000000" w:themeColor="text1"/>
@@ -170,17 +258,18 @@
           </w:p>
           <w:p>
             <w:pPr>
+              <w:ind w:left="342"/>
               <w:rPr>
-                <w:rFonts w:cstheme="minorHAnsi"/>
+                <w:rFonts w:ascii="Arial" w:hAnsi="Arial" w:cs="Arial"/>
                 <w:sz w:val="32"/>
                 <w:szCs w:val="32"/>
               </w:rPr>
             </w:pPr>
             <w:r>
               <w:rPr>
-                <w:rFonts w:cstheme="minorHAnsi"/>
+                <w:rFonts w:ascii="Arial" w:hAnsi="Arial" w:cs="Arial"/>
                 <w:color w:val="000000" w:themeColor="text1"/>
-                <w:sz w:val="32"/>
+                <w:sz w:val="28"/>
                 <w:szCs w:val="32"/>
               </w:rPr>
               <w:t>${date}</w:t>
@@ -189,75 +278,28 @@
         </w:tc>
         <w:tc>
           <w:tcPr>
-            <w:tcW w:w="3391" w:type="dxa"/>
+            <w:tcW w:w="1170" w:type="dxa"/>
             <w:hideMark/>
           </w:tcPr>
           <w:p>
             <w:pPr>
-              <w:rPr>
-                <w:rFonts w:asciiTheme="majorHAnsi" w:hAnsiTheme="majorHAnsi"/>
-                <w:color w:val="000000" w:themeColor="text1"/>
-                <w:sz w:val="32"/>
-                <w:szCs w:val="32"/>
-              </w:rPr>
-            </w:pPr>
-            <w:sdt>
-              <w:sdtPr>
-                <w:rPr>
-                  <w:rFonts w:asciiTheme="majorHAnsi" w:hAnsiTheme="majorHAnsi"/>
-                  <w:color w:val="000000" w:themeColor="text1"/>
-                  <w:sz w:val="32"/>
-                  <w:szCs w:val="32"/>
-                </w:rPr>
-                <w:alias w:val="Invoice number:"/>
-                <w:tag w:val="Invoice number:"/>
-                <w:id w:val="453919090"/>
-                <w:placeholder>
-                  <w:docPart w:val="BD3243AE8FD84216A1B686F06C44A18D"/>
-                </w:placeholder>
-                <w:temporary/>
-                <w:showingPlcHdr/>
-                <w15:appearance w15:val="hidden"/>
-              </w:sdtPr>
-              <w:sdtEndPr/>
-              <w:sdtContent>
-                <w:r>
-                  <w:rPr>
-                    <w:rFonts w:asciiTheme="majorHAnsi" w:hAnsiTheme="majorHAnsi"/>
-                    <w:color w:val="000000" w:themeColor="text1"/>
-                    <w:sz w:val="32"/>
-                    <w:szCs w:val="32"/>
-                  </w:rPr>
-                  <w:t>INVOICE NO</w:t>
-                </w:r>
-              </w:sdtContent>
-            </w:sdt>
-          </w:p>
-          <w:p>
-            <w:pPr>
+              <w:ind w:left="342"/>
               <w:rPr>
                 <w:rFonts w:cstheme="minorHAnsi"/>
                 <w:color w:val="000000" w:themeColor="text1"/>
               </w:rPr>
             </w:pPr>
-            <w:r>
-              <w:rPr>
-                <w:rFonts w:cstheme="minorHAnsi"/>
-                <w:color w:val="000000" w:themeColor="text1"/>
-                <w:sz w:val="32"/>
-                <w:szCs w:val="32"/>
-              </w:rPr>
-              <w:t>${id}</w:t>
-            </w:r>
           </w:p>
         </w:tc>
         <w:tc>
           <w:tcPr>
-            <w:tcW w:w="3539" w:type="dxa"/>
+            <w:tcW w:w="4230" w:type="dxa"/>
+            <w:gridSpan w:val="2"/>
             <w:hideMark/>
           </w:tcPr>
           <w:p>
             <w:pPr>
+              <w:ind w:left="342" w:right="-108"/>
               <w:jc w:val="right"/>
               <w:rPr>
                 <w:rFonts w:asciiTheme="majorHAnsi" w:hAnsiTheme="majorHAnsi"/>
@@ -278,6 +320,7 @@
           </w:p>
           <w:p>
             <w:pPr>
+              <w:ind w:left="342" w:right="-132"/>
               <w:jc w:val="right"/>
               <w:rPr>
                 <w:rFonts w:asciiTheme="majorHAnsi" w:hAnsiTheme="majorHAnsi"/>
@@ -288,29 +331,31 @@
             </w:pPr>
             <w:r>
               <w:rPr>
-                <w:rFonts w:asciiTheme="majorHAnsi" w:hAnsiTheme="majorHAnsi"/>
+                <w:rFonts w:ascii="Arial" w:hAnsi="Arial" w:cs="Arial"/>
                 <w:color w:val="000000" w:themeColor="text1"/>
-                <w:sz w:val="32"/>
+                <w:sz w:val="28"/>
                 <w:szCs w:val="32"/>
               </w:rPr>
               <w:t>${company}</w:t>
             </w:r>
           </w:p>
         </w:tc>
+        <w:bookmarkStart w:id="0" w:name="_GoBack"/>
+        <w:bookmarkEnd w:id="0"/>
       </w:tr>
-      <w:bookmarkEnd w:id="0"/>
       <w:tr>
         <w:trPr>
-          <w:trHeight w:val="2871"/>
+          <w:trHeight w:val="1071"/>
           <w:jc w:val="center"/>
         </w:trPr>
         <w:tc>
           <w:tcPr>
-            <w:tcW w:w="3539" w:type="dxa"/>
+            <w:tcW w:w="5040" w:type="dxa"/>
             <w:hideMark/>
           </w:tcPr>
           <w:p>
             <w:pPr>
+              <w:ind w:left="342"/>
               <w:rPr>
                 <w:rFonts w:asciiTheme="majorHAnsi" w:hAnsiTheme="majorHAnsi"/>
                 <w:color w:val="000000" w:themeColor="text1"/>
@@ -323,7 +368,7 @@
                 <w:rPr>
                   <w:rFonts w:asciiTheme="majorHAnsi" w:hAnsiTheme="majorHAnsi"/>
                   <w:color w:val="000000" w:themeColor="text1"/>
-                  <w:sz w:val="24"/>
+                  <w:sz w:val="32"/>
                   <w:szCs w:val="24"/>
                 </w:rPr>
                 <w:alias w:val="Invoice to:"/>
@@ -336,13 +381,17 @@
                 <w:showingPlcHdr/>
                 <w15:appearance w15:val="hidden"/>
               </w:sdtPr>
-              <w:sdtEndPr/>
+              <w:sdtEndPr>
+                <w:rPr>
+                  <w:sz w:val="24"/>
+                </w:rPr>
+              </w:sdtEndPr>
               <w:sdtContent>
                 <w:r>
                   <w:rPr>
                     <w:rFonts w:asciiTheme="majorHAnsi" w:hAnsiTheme="majorHAnsi"/>
                     <w:color w:val="000000" w:themeColor="text1"/>
-                    <w:sz w:val="24"/>
+                    <w:sz w:val="32"/>
                     <w:szCs w:val="24"/>
                   </w:rPr>
                   <w:t>INVOICE TO</w:t>
@@ -352,6 +401,7 @@
           </w:p>
           <w:p>
             <w:pPr>
+              <w:ind w:left="342"/>
               <w:rPr>
                 <w:rFonts w:cstheme="minorHAnsi"/>
                 <w:color w:val="000000" w:themeColor="text1"/>
@@ -361,10 +411,10 @@
             </w:pPr>
             <w:r>
               <w:rPr>
-                <w:rFonts w:cstheme="minorHAnsi"/>
+                <w:rFonts w:ascii="Arial" w:hAnsi="Arial" w:cs="Arial"/>
                 <w:color w:val="000000" w:themeColor="text1"/>
-                <w:sz w:val="24"/>
-                <w:szCs w:val="24"/>
+                <w:sz w:val="28"/>
+                <w:szCs w:val="32"/>
               </w:rPr>
               <w:t>${partner}</w:t>
             </w:r>
@@ -372,17 +422,20 @@
         </w:tc>
         <w:tc>
           <w:tcPr>
-            <w:tcW w:w="3391" w:type="dxa"/>
+            <w:tcW w:w="1374" w:type="dxa"/>
+            <w:gridSpan w:val="2"/>
           </w:tcPr>
           <w:p>
             <w:pPr>
+              <w:ind w:left="342"/>
               <w:jc w:val="center"/>
             </w:pPr>
           </w:p>
         </w:tc>
         <w:tc>
           <w:tcPr>
-            <w:tcW w:w="3539" w:type="dxa"/>
+            <w:tcW w:w="4230" w:type="dxa"/>
+            <w:gridSpan w:val="2"/>
           </w:tcPr>
           <w:p>
             <w:pPr>
@@ -392,26 +445,12 @@
         </w:tc>
       </w:tr>
     </w:tbl>
-    <w:p>
-      <w:pPr>
-        <w:rPr>
-          <w:noProof/>
-        </w:rPr>
-      </w:pPr>
-    </w:p>
-    <w:p>
-      <w:pPr>
-        <w:rPr>
-          <w:noProof/>
-        </w:rPr>
-      </w:pPr>
-    </w:p>
     <w:tbl>
       <w:tblPr>
         <w:tblStyle w:val="Contenttable"/>
+        <w:tblpPr w:leftFromText="180" w:rightFromText="180" w:vertAnchor="text" w:horzAnchor="margin" w:tblpY="1430"/>
         <w:tblW w:w="4975" w:type="pct"/>
         <w:tblLook w:val="04A0" w:firstRow="1" w:lastRow="0" w:firstColumn="1" w:lastColumn="0" w:noHBand="0" w:noVBand="1"/>
-        <w:tblDescription w:val="Enter Quantity, Description, Unit Price, Discount, and Line Total in table columns, and Subtotal, Sales Tax, and Total at the end"/>
       </w:tblPr>
       <w:tblGrid>
         <w:gridCol w:w="1979"/>
@@ -463,7 +502,7 @@
             <w:tag w:val="Description:"/>
             <w:id w:val="329724175"/>
             <w:placeholder>
-              <w:docPart w:val="6FFF12D45DBE476089508BCBE4AE8763"/>
+              <w:docPart w:val="7F1B01DF1FEE408EA6F9B3FC6B225EFA"/>
             </w:placeholder>
             <w:temporary/>
             <w:showingPlcHdr/>
@@ -494,7 +533,7 @@
             <w:tag w:val="Unit price:"/>
             <w:id w:val="-1233764391"/>
             <w:placeholder>
-              <w:docPart w:val="90A9DB08199B4E2995B356C2DA07C237"/>
+              <w:docPart w:val="7C3BCC5126E44945B98B38B451AB2ABE"/>
             </w:placeholder>
             <w:temporary/>
             <w:showingPlcHdr/>
@@ -525,7 +564,7 @@
             <w:tag w:val="Line total:"/>
             <w:id w:val="-1547060432"/>
             <w:placeholder>
-              <w:docPart w:val="6FAF1025F3F744ED87260B3D69964077"/>
+              <w:docPart w:val="65B5AF4118A04EC29F1D4149D7A7F091"/>
             </w:placeholder>
             <w:temporary/>
             <w:showingPlcHdr/>
@@ -535,6 +574,7 @@
             <w:tc>
               <w:tcPr>
                 <w:tcW w:w="2195" w:type="dxa"/>
+                <w:vAlign w:val="center"/>
                 <w:hideMark/>
               </w:tcPr>
               <w:p>
@@ -2785,6 +2825,100 @@
       <w:szCs w:val="32"/>
     </w:rPr>
   </w:style>
+  <w:style w:type="character" w:styleId="CommentReference">
+    <w:name w:val="annotation reference"/>
+    <w:basedOn w:val="DefaultParagraphFont"/>
+    <w:uiPriority w:val="99"/>
+    <w:semiHidden/>
+    <w:unhideWhenUsed/>
+    <w:rsid w:val="00B55FB8"/>
+    <w:rPr>
+      <w:sz w:val="16"/>
+      <w:szCs w:val="16"/>
+    </w:rPr>
+  </w:style>
+  <w:style w:type="paragraph" w:styleId="CommentText">
+    <w:name w:val="annotation text"/>
+    <w:basedOn w:val="Normal"/>
+    <w:link w:val="CommentTextChar"/>
+    <w:uiPriority w:val="99"/>
+    <w:semiHidden/>
+    <w:unhideWhenUsed/>
+    <w:rsid w:val="00B55FB8"/>
+    <w:pPr>
+      <w:spacing w:line="240" w:lineRule="auto"/>
+    </w:pPr>
+    <w:rPr>
+      <w:sz w:val="20"/>
+      <w:szCs w:val="20"/>
+    </w:rPr>
+  </w:style>
+  <w:style w:type="character" w:customStyle="1" w:styleId="CommentTextChar">
+    <w:name w:val="Comment Text Char"/>
+    <w:basedOn w:val="DefaultParagraphFont"/>
+    <w:link w:val="CommentText"/>
+    <w:uiPriority w:val="99"/>
+    <w:semiHidden/>
+    <w:rsid w:val="00B55FB8"/>
+    <w:rPr>
+      <w:sz w:val="20"/>
+      <w:szCs w:val="20"/>
+    </w:rPr>
+  </w:style>
+  <w:style w:type="paragraph" w:styleId="CommentSubject">
+    <w:name w:val="annotation subject"/>
+    <w:basedOn w:val="CommentText"/>
+    <w:next w:val="CommentText"/>
+    <w:link w:val="CommentSubjectChar"/>
+    <w:uiPriority w:val="99"/>
+    <w:semiHidden/>
+    <w:unhideWhenUsed/>
+    <w:rsid w:val="00B55FB8"/>
+    <w:rPr>
+      <w:b/>
+      <w:bCs/>
+    </w:rPr>
+  </w:style>
+  <w:style w:type="character" w:customStyle="1" w:styleId="CommentSubjectChar">
+    <w:name w:val="Comment Subject Char"/>
+    <w:basedOn w:val="CommentTextChar"/>
+    <w:link w:val="CommentSubject"/>
+    <w:uiPriority w:val="99"/>
+    <w:semiHidden/>
+    <w:rsid w:val="00B55FB8"/>
+    <w:rPr>
+      <w:b/>
+      <w:bCs/>
+      <w:sz w:val="20"/>
+      <w:szCs w:val="20"/>
+    </w:rPr>
+  </w:style>
+  <w:style w:type="paragraph" w:styleId="BalloonText">
+    <w:name w:val="Balloon Text"/>
+    <w:basedOn w:val="Normal"/>
+    <w:link w:val="BalloonTextChar"/>
+    <w:uiPriority w:val="99"/>
+    <w:semiHidden/>
+    <w:unhideWhenUsed/>
+    <w:rsid w:val="00B55FB8"/>
+    <w:pPr>
+      <w:spacing w:line="240" w:lineRule="auto"/>
+    </w:pPr>
+    <w:rPr>
+      <w:rFonts w:ascii="Segoe UI" w:hAnsi="Segoe UI" w:cs="Segoe UI"/>
+    </w:rPr>
+  </w:style>
+  <w:style w:type="character" w:customStyle="1" w:styleId="BalloonTextChar">
+    <w:name w:val="Balloon Text Char"/>
+    <w:basedOn w:val="DefaultParagraphFont"/>
+    <w:link w:val="BalloonText"/>
+    <w:uiPriority w:val="99"/>
+    <w:semiHidden/>
+    <w:rsid w:val="00B55FB8"/>
+    <w:rPr>
+      <w:rFonts w:ascii="Segoe UI" w:hAnsi="Segoe UI" w:cs="Segoe UI"/>
+    </w:rPr>
+  </w:style>
 </w:styles>
 </file>
 
@@ -2848,38 +2982,6 @@
     </w:docPart>
     <w:docPart>
       <w:docPartPr>
-        <w:name w:val="BD3243AE8FD84216A1B686F06C44A18D"/>
-        <w:category>
-          <w:name w:val="General"/>
-          <w:gallery w:val="placeholder"/>
-        </w:category>
-        <w:types>
-          <w:type w:val="bbPlcHdr"/>
-        </w:types>
-        <w:behaviors>
-          <w:behavior w:val="content"/>
-        </w:behaviors>
-        <w:guid w:val="{DFDAA190-5BB5-46D2-8C63-BA9FA353CCA8}"/>
-      </w:docPartPr>
-      <w:docPartBody>
-        <w:p>
-          <w:pPr>
-            <w:pStyle w:val="BD3243AE8FD84216A1B686F06C44A18D"/>
-          </w:pPr>
-          <w:r>
-            <w:rPr>
-              <w:rFonts w:asciiTheme="majorHAnsi" w:hAnsiTheme="majorHAnsi"/>
-              <w:color w:val="000000" w:themeColor="text1"/>
-              <w:sz w:val="32"/>
-              <w:szCs w:val="32"/>
-            </w:rPr>
-            <w:t>INVOICE NO</w:t>
-          </w:r>
-        </w:p>
-      </w:docPartBody>
-    </w:docPart>
-    <w:docPart>
-      <w:docPartPr>
         <w:name w:val="845BB4CA998D450E9AD6C3054B454336"/>
         <w:category>
           <w:name w:val="General"/>
@@ -2912,7 +3014,7 @@
     </w:docPart>
     <w:docPart>
       <w:docPartPr>
-        <w:name w:val="6FFF12D45DBE476089508BCBE4AE8763"/>
+        <w:name w:val="004C5A1E621845909D98133AE67F32BF"/>
         <w:category>
           <w:name w:val="General"/>
           <w:gallery w:val="placeholder"/>
@@ -2923,22 +3025,28 @@
         <w:behaviors>
           <w:behavior w:val="content"/>
         </w:behaviors>
-        <w:guid w:val="{8E7F7A88-A2F0-4368-96D6-23D682168243}"/>
+        <w:guid w:val="{CAA5FCF3-1191-4517-A8D5-7839ED0C1766}"/>
       </w:docPartPr>
       <w:docPartBody>
         <w:p>
           <w:pPr>
-            <w:pStyle w:val="6FFF12D45DBE476089508BCBE4AE8763"/>
+            <w:pStyle w:val="004C5A1E621845909D98133AE67F32BF"/>
           </w:pPr>
           <w:r>
-            <w:t>Description</w:t>
+            <w:rPr>
+              <w:rFonts w:asciiTheme="majorHAnsi" w:hAnsiTheme="majorHAnsi"/>
+              <w:color w:val="000000" w:themeColor="text1"/>
+              <w:sz w:val="32"/>
+              <w:szCs w:val="32"/>
+            </w:rPr>
+            <w:t>INVOICE NO</w:t>
           </w:r>
         </w:p>
       </w:docPartBody>
     </w:docPart>
     <w:docPart>
       <w:docPartPr>
-        <w:name w:val="90A9DB08199B4E2995B356C2DA07C237"/>
+        <w:name w:val="7F1B01DF1FEE408EA6F9B3FC6B225EFA"/>
         <w:category>
           <w:name w:val="General"/>
           <w:gallery w:val="placeholder"/>
@@ -2949,22 +3057,22 @@
         <w:behaviors>
           <w:behavior w:val="content"/>
         </w:behaviors>
-        <w:guid w:val="{CCEEC655-1DBE-4464-AA9F-FDA947465E8D}"/>
+        <w:guid w:val="{53DC8C62-578D-47C6-B27D-F5E368CCCC45}"/>
       </w:docPartPr>
       <w:docPartBody>
         <w:p>
           <w:pPr>
-            <w:pStyle w:val="90A9DB08199B4E2995B356C2DA07C237"/>
+            <w:pStyle w:val="7F1B01DF1FEE408EA6F9B3FC6B225EFA"/>
           </w:pPr>
           <w:r>
-            <w:t>Unit Price</w:t>
+            <w:t>Description</w:t>
           </w:r>
         </w:p>
       </w:docPartBody>
     </w:docPart>
     <w:docPart>
       <w:docPartPr>
-        <w:name w:val="6FAF1025F3F744ED87260B3D69964077"/>
+        <w:name w:val="7C3BCC5126E44945B98B38B451AB2ABE"/>
         <w:category>
           <w:name w:val="General"/>
           <w:gallery w:val="placeholder"/>
@@ -2975,12 +3083,38 @@
         <w:behaviors>
           <w:behavior w:val="content"/>
         </w:behaviors>
-        <w:guid w:val="{35E86B44-CB2C-4D02-AEC3-0FAD22A0F114}"/>
+        <w:guid w:val="{220CBDBD-992E-4436-9966-85658451B56E}"/>
       </w:docPartPr>
       <w:docPartBody>
         <w:p>
           <w:pPr>
-            <w:pStyle w:val="6FAF1025F3F744ED87260B3D69964077"/>
+            <w:pStyle w:val="7C3BCC5126E44945B98B38B451AB2ABE"/>
+          </w:pPr>
+          <w:r>
+            <w:t>Unit Price</w:t>
+          </w:r>
+        </w:p>
+      </w:docPartBody>
+    </w:docPart>
+    <w:docPart>
+      <w:docPartPr>
+        <w:name w:val="65B5AF4118A04EC29F1D4149D7A7F091"/>
+        <w:category>
+          <w:name w:val="General"/>
+          <w:gallery w:val="placeholder"/>
+        </w:category>
+        <w:types>
+          <w:type w:val="bbPlcHdr"/>
+        </w:types>
+        <w:behaviors>
+          <w:behavior w:val="content"/>
+        </w:behaviors>
+        <w:guid w:val="{E41589E5-9D5B-47E0-AF5E-D008D97D468C}"/>
+      </w:docPartPr>
+      <w:docPartBody>
+        <w:p>
+          <w:pPr>
+            <w:pStyle w:val="65B5AF4118A04EC29F1D4149D7A7F091"/>
           </w:pPr>
           <w:r>
             <w:t>Line Total</w:t>
@@ -3046,6 +3180,13 @@
     <w:pitch w:val="fixed"/>
     <w:sig w:usb0="E00002FF" w:usb1="6AC7FDFB" w:usb2="08000012" w:usb3="00000000" w:csb0="0002009F" w:csb1="00000000"/>
   </w:font>
+  <w:font w:name="Segoe UI">
+    <w:panose1 w:val="020B0502040204020203"/>
+    <w:charset w:val="CC"/>
+    <w:family w:val="swiss"/>
+    <w:pitch w:val="variable"/>
+    <w:sig w:usb0="E4002EFF" w:usb1="C000E47F" w:usb2="00000009" w:usb3="00000000" w:csb0="000001FF" w:csb1="00000000"/>
+  </w:font>
   <w:font w:name="Calibri">
     <w:panose1 w:val="020F0502020204030204"/>
     <w:charset w:val="CC"/>
@@ -3079,7 +3220,9 @@
   <w:rsids>
     <w:rsidRoot w:val="00310145"/>
     <w:rsid w:val="00310145"/>
+    <w:rsid w:val="00326660"/>
     <w:rsid w:val="007F67C0"/>
+    <w:rsid w:val="00F969A8"/>
   </w:rsids>
   <m:mathPr>
     <m:mathFont m:val="Cambria Math"/>
@@ -3756,6 +3899,30 @@
     <w:name w:val="9B177BDC81284808ABF75CBBB9B525E7"/>
     <w:rsid w:val="00310145"/>
   </w:style>
+  <w:style w:type="paragraph" w:customStyle="1" w:styleId="8E5F7D768E864E49BF3CED4FBC544AAD">
+    <w:name w:val="8E5F7D768E864E49BF3CED4FBC544AAD"/>
+    <w:rsid w:val="00326660"/>
+  </w:style>
+  <w:style w:type="paragraph" w:customStyle="1" w:styleId="F4BE176881554456A20B461D897115F7">
+    <w:name w:val="F4BE176881554456A20B461D897115F7"/>
+    <w:rsid w:val="00326660"/>
+  </w:style>
+  <w:style w:type="paragraph" w:customStyle="1" w:styleId="004C5A1E621845909D98133AE67F32BF">
+    <w:name w:val="004C5A1E621845909D98133AE67F32BF"/>
+    <w:rsid w:val="00326660"/>
+  </w:style>
+  <w:style w:type="paragraph" w:customStyle="1" w:styleId="7F1B01DF1FEE408EA6F9B3FC6B225EFA">
+    <w:name w:val="7F1B01DF1FEE408EA6F9B3FC6B225EFA"/>
+    <w:rsid w:val="00326660"/>
+  </w:style>
+  <w:style w:type="paragraph" w:customStyle="1" w:styleId="7C3BCC5126E44945B98B38B451AB2ABE">
+    <w:name w:val="7C3BCC5126E44945B98B38B451AB2ABE"/>
+    <w:rsid w:val="00326660"/>
+  </w:style>
+  <w:style w:type="paragraph" w:customStyle="1" w:styleId="65B5AF4118A04EC29F1D4149D7A7F091">
+    <w:name w:val="65B5AF4118A04EC29F1D4149D7A7F091"/>
+    <w:rsid w:val="00326660"/>
+  </w:style>
 </w:styles>
 </file>
 
@@ -3992,23 +4159,6 @@
 </file>
 
 <file path=customXml/item1.xml><?xml version="1.0" encoding="utf-8"?>
-<p:properties xmlns:p="http://schemas.microsoft.com/office/2006/metadata/properties" xmlns:xsi="http://www.w3.org/2001/XMLSchema-instance" xmlns:pc="http://schemas.microsoft.com/office/infopath/2007/PartnerControls">
-  <documentManagement>
-    <MediaServiceKeyPoints xmlns="71af3243-3dd4-4a8d-8c0d-dd76da1f02a5" xsi:nil="true"/>
-  </documentManagement>
-</p:properties>
-</file>
-
-<file path=customXml/item2.xml><?xml version="1.0" encoding="utf-8"?>
-<?mso-contentType ?>
-<FormTemplates xmlns="http://schemas.microsoft.com/sharepoint/v3/contenttype/forms">
-  <Display>DocumentLibraryForm</Display>
-  <Edit>DocumentLibraryForm</Edit>
-  <New>DocumentLibraryForm</New>
-</FormTemplates>
-</file>
-
-<file path=customXml/item3.xml><?xml version="1.0" encoding="utf-8"?>
 <ct:contentTypeSchema xmlns:ct="http://schemas.microsoft.com/office/2006/metadata/contentType" xmlns:ma="http://schemas.microsoft.com/office/2006/metadata/properties/metaAttributes" ct:_="" ma:_="" ma:contentTypeName="Document" ma:contentTypeID="0x01010079F111ED35F8CC479449609E8A0923A6" ma:contentTypeVersion="11" ma:contentTypeDescription="Create a new document." ma:contentTypeScope="" ma:versionID="1c2eb7a32e66fb6e4260f3771546a5e2">
   <xsd:schema xmlns:xsd="http://www.w3.org/2001/XMLSchema" xmlns:xs="http://www.w3.org/2001/XMLSchema" xmlns:p="http://schemas.microsoft.com/office/2006/metadata/properties" xmlns:ns2="71af3243-3dd4-4a8d-8c0d-dd76da1f02a5" xmlns:ns3="16c05727-aa75-4e4a-9b5f-8a80a1165891" targetNamespace="http://schemas.microsoft.com/office/2006/metadata/properties" ma:root="true" ma:fieldsID="04e1f6479c48b08974ba73b5ca973489" ns2:_="" ns3:_="">
     <xsd:import namespace="71af3243-3dd4-4a8d-8c0d-dd76da1f02a5"/>
@@ -4219,25 +4369,24 @@
 </ct:contentTypeSchema>
 </file>
 
-<file path=customXml/itemProps1.xml><?xml version="1.0" encoding="utf-8"?>
-<ds:datastoreItem xmlns:ds="http://schemas.openxmlformats.org/officeDocument/2006/customXml" ds:itemID="{1060A5CD-D572-4691-8023-6CB900CDB1C8}">
-  <ds:schemaRefs>
-    <ds:schemaRef ds:uri="http://schemas.microsoft.com/office/2006/metadata/properties"/>
-    <ds:schemaRef ds:uri="http://schemas.microsoft.com/office/infopath/2007/PartnerControls"/>
-    <ds:schemaRef ds:uri="71af3243-3dd4-4a8d-8c0d-dd76da1f02a5"/>
-  </ds:schemaRefs>
-</ds:datastoreItem>
+<file path=customXml/item2.xml><?xml version="1.0" encoding="utf-8"?>
+<?mso-contentType ?>
+<FormTemplates xmlns="http://schemas.microsoft.com/sharepoint/v3/contenttype/forms">
+  <Display>DocumentLibraryForm</Display>
+  <Edit>DocumentLibraryForm</Edit>
+  <New>DocumentLibraryForm</New>
+</FormTemplates>
 </file>
 
-<file path=customXml/itemProps2.xml><?xml version="1.0" encoding="utf-8"?>
-<ds:datastoreItem xmlns:ds="http://schemas.openxmlformats.org/officeDocument/2006/customXml" ds:itemID="{BE79A267-30D1-403F-9D4D-8BF4D4A1E27E}">
-  <ds:schemaRefs>
-    <ds:schemaRef ds:uri="http://schemas.microsoft.com/sharepoint/v3/contenttype/forms"/>
-  </ds:schemaRefs>
-</ds:datastoreItem>
+<file path=customXml/item3.xml><?xml version="1.0" encoding="utf-8"?>
+<p:properties xmlns:p="http://schemas.microsoft.com/office/2006/metadata/properties" xmlns:xsi="http://www.w3.org/2001/XMLSchema-instance" xmlns:pc="http://schemas.microsoft.com/office/infopath/2007/PartnerControls">
+  <documentManagement>
+    <MediaServiceKeyPoints xmlns="71af3243-3dd4-4a8d-8c0d-dd76da1f02a5" xsi:nil="true"/>
+  </documentManagement>
+</p:properties>
 </file>
 
-<file path=customXml/itemProps3.xml><?xml version="1.0" encoding="utf-8"?>
+<file path=customXml/itemProps1.xml><?xml version="1.0" encoding="utf-8"?>
 <ds:datastoreItem xmlns:ds="http://schemas.openxmlformats.org/officeDocument/2006/customXml" ds:itemID="{133533A9-1996-4148-A30B-8772A754A3DE}">
   <ds:schemaRefs>
     <ds:schemaRef ds:uri="http://schemas.microsoft.com/office/2006/metadata/contentType"/>
@@ -4254,4 +4403,22 @@
     <ds:schemaRef ds:uri="http://schemas.microsoft.com/internal/obd"/>
   </ds:schemaRefs>
 </ds:datastoreItem>
+</file>
+
+<file path=customXml/itemProps2.xml><?xml version="1.0" encoding="utf-8"?>
+<ds:datastoreItem xmlns:ds="http://schemas.openxmlformats.org/officeDocument/2006/customXml" ds:itemID="{BE79A267-30D1-403F-9D4D-8BF4D4A1E27E}">
+  <ds:schemaRefs>
+    <ds:schemaRef ds:uri="http://schemas.microsoft.com/sharepoint/v3/contenttype/forms"/>
+  </ds:schemaRefs>
+</ds:datastoreItem>
+</file>
+
+<file path=customXml/itemProps3.xml><?xml version="1.0" encoding="utf-8"?>
+<ds:datastoreItem xmlns:ds="http://schemas.openxmlformats.org/officeDocument/2006/customXml" ds:itemID="{1060A5CD-D572-4691-8023-6CB900CDB1C8}">
+  <ds:schemaRefs>
+    <ds:schemaRef ds:uri="http://schemas.microsoft.com/office/2006/metadata/properties"/>
+    <ds:schemaRef ds:uri="http://schemas.microsoft.com/office/infopath/2007/PartnerControls"/>
+    <ds:schemaRef ds:uri="71af3243-3dd4-4a8d-8c0d-dd76da1f02a5"/>
+  </ds:schemaRefs>
+</ds:datastoreItem>
 </file>
</xml_diff>